<commit_message>
Started testing added profile page creation of prediction and bug fixes.
</commit_message>
<xml_diff>
--- a/Documentation/ProjectPlan.docx
+++ b/Documentation/ProjectPlan.docx
@@ -306,7 +306,51 @@
           <w:sz w:val="24"/>
           <w:szCs w:val="24"/>
         </w:rPr>
-        <w:t>Date: 10-04-2023</w:t>
+        <w:t xml:space="preserve">Date: </w:t>
+      </w:r>
+      <w:r>
+        <w:rPr>
+          <w:b w:val="false"/>
+          <w:bCs w:val="false"/>
+          <w:i w:val="false"/>
+          <w:iCs w:val="false"/>
+          <w:sz w:val="24"/>
+          <w:szCs w:val="24"/>
+        </w:rPr>
+        <w:t>29</w:t>
+      </w:r>
+      <w:r>
+        <w:rPr>
+          <w:b w:val="false"/>
+          <w:bCs w:val="false"/>
+          <w:i w:val="false"/>
+          <w:iCs w:val="false"/>
+          <w:sz w:val="24"/>
+          <w:szCs w:val="24"/>
+        </w:rPr>
+        <w:t>-0</w:t>
+      </w:r>
+      <w:r>
+        <w:rPr>
+          <w:b w:val="false"/>
+          <w:bCs w:val="false"/>
+          <w:i w:val="false"/>
+          <w:iCs w:val="false"/>
+          <w:sz w:val="24"/>
+          <w:szCs w:val="24"/>
+        </w:rPr>
+        <w:t>5</w:t>
+      </w:r>
+      <w:r>
+        <w:rPr>
+          <w:b w:val="false"/>
+          <w:bCs w:val="false"/>
+          <w:i w:val="false"/>
+          <w:iCs w:val="false"/>
+          <w:sz w:val="24"/>
+          <w:szCs w:val="24"/>
+        </w:rPr>
+        <w:t>-2023</w:t>
       </w:r>
     </w:p>
     <w:p>
@@ -351,7 +395,40 @@
           <w:sz w:val="24"/>
           <w:szCs w:val="24"/>
         </w:rPr>
-        <w:t>Version: 2.1</w:t>
+        <w:t xml:space="preserve">Version: </w:t>
+      </w:r>
+      <w:r>
+        <w:rPr>
+          <w:b w:val="false"/>
+          <w:bCs w:val="false"/>
+          <w:i w:val="false"/>
+          <w:iCs w:val="false"/>
+          <w:sz w:val="24"/>
+          <w:szCs w:val="24"/>
+        </w:rPr>
+        <w:t>3</w:t>
+      </w:r>
+      <w:r>
+        <w:rPr>
+          <w:b w:val="false"/>
+          <w:bCs w:val="false"/>
+          <w:i w:val="false"/>
+          <w:iCs w:val="false"/>
+          <w:sz w:val="24"/>
+          <w:szCs w:val="24"/>
+        </w:rPr>
+        <w:t>.</w:t>
+      </w:r>
+      <w:r>
+        <w:rPr>
+          <w:b w:val="false"/>
+          <w:bCs w:val="false"/>
+          <w:i w:val="false"/>
+          <w:iCs w:val="false"/>
+          <w:sz w:val="24"/>
+          <w:szCs w:val="24"/>
+        </w:rPr>
+        <w:t>1</w:t>
       </w:r>
     </w:p>
     <w:p>
@@ -2014,7 +2091,13 @@
         </w:rPr>
       </w:pPr>
       <w:r>
-        <w:rPr/>
+        <w:rPr>
+          <w:rFonts w:ascii="Calibri" w:hAnsi="Calibri"/>
+          <w:b w:val="false"/>
+          <w:color w:val="55308D"/>
+          <w:sz w:val="24"/>
+          <w:szCs w:val="24"/>
+        </w:rPr>
       </w:r>
     </w:p>
     <w:p>
@@ -2035,7 +2118,13 @@
         </w:rPr>
       </w:pPr>
       <w:r>
-        <w:rPr/>
+        <w:rPr>
+          <w:rFonts w:ascii="Calibri" w:hAnsi="Calibri"/>
+          <w:b w:val="false"/>
+          <w:color w:val="55308D"/>
+          <w:sz w:val="24"/>
+          <w:szCs w:val="24"/>
+        </w:rPr>
       </w:r>
     </w:p>
     <w:p>
@@ -2056,7 +2145,13 @@
         </w:rPr>
       </w:pPr>
       <w:r>
-        <w:rPr/>
+        <w:rPr>
+          <w:rFonts w:ascii="Calibri" w:hAnsi="Calibri"/>
+          <w:b w:val="false"/>
+          <w:color w:val="55308D"/>
+          <w:sz w:val="24"/>
+          <w:szCs w:val="24"/>
+        </w:rPr>
       </w:r>
     </w:p>
     <w:p>
@@ -2121,8 +2216,8 @@
       <w:tblGrid>
         <w:gridCol w:w="1759"/>
         <w:gridCol w:w="1858"/>
-        <w:gridCol w:w="1860"/>
-        <w:gridCol w:w="3728"/>
+        <w:gridCol w:w="1858"/>
+        <w:gridCol w:w="3730"/>
       </w:tblGrid>
       <w:tr>
         <w:trPr/>
@@ -2232,7 +2327,7 @@
         </w:tc>
         <w:tc>
           <w:tcPr>
-            <w:tcW w:w="1860" w:type="dxa"/>
+            <w:tcW w:w="1858" w:type="dxa"/>
             <w:tcBorders>
               <w:top w:val="single" w:sz="4" w:space="0" w:color="000000"/>
               <w:left w:val="single" w:sz="4" w:space="0" w:color="000000"/>
@@ -2284,7 +2379,7 @@
         </w:tc>
         <w:tc>
           <w:tcPr>
-            <w:tcW w:w="3728" w:type="dxa"/>
+            <w:tcW w:w="3730" w:type="dxa"/>
             <w:tcBorders>
               <w:top w:val="single" w:sz="4" w:space="0" w:color="000000"/>
               <w:left w:val="single" w:sz="4" w:space="0" w:color="000000"/>
@@ -2804,7 +2899,7 @@
         </w:tc>
         <w:tc>
           <w:tcPr>
-            <w:tcW w:w="1860" w:type="dxa"/>
+            <w:tcW w:w="1858" w:type="dxa"/>
             <w:tcBorders>
               <w:left w:val="single" w:sz="4" w:space="0" w:color="000000"/>
               <w:bottom w:val="single" w:sz="4" w:space="0" w:color="000000"/>
@@ -2855,7 +2950,7 @@
         </w:tc>
         <w:tc>
           <w:tcPr>
-            <w:tcW w:w="3728" w:type="dxa"/>
+            <w:tcW w:w="3730" w:type="dxa"/>
             <w:tcBorders>
               <w:left w:val="single" w:sz="4" w:space="0" w:color="000000"/>
               <w:bottom w:val="single" w:sz="4" w:space="0" w:color="000000"/>
@@ -3476,7 +3571,7 @@
         </w:tc>
         <w:tc>
           <w:tcPr>
-            <w:tcW w:w="1860" w:type="dxa"/>
+            <w:tcW w:w="1858" w:type="dxa"/>
             <w:tcBorders>
               <w:left w:val="single" w:sz="4" w:space="0" w:color="000000"/>
               <w:bottom w:val="single" w:sz="4" w:space="0" w:color="000000"/>
@@ -3527,7 +3622,7 @@
         </w:tc>
         <w:tc>
           <w:tcPr>
-            <w:tcW w:w="3728" w:type="dxa"/>
+            <w:tcW w:w="3730" w:type="dxa"/>
             <w:tcBorders>
               <w:left w:val="single" w:sz="4" w:space="0" w:color="000000"/>
               <w:bottom w:val="single" w:sz="4" w:space="0" w:color="000000"/>
@@ -3885,7 +3980,7 @@
           <w:sz w:val="24"/>
           <w:szCs w:val="24"/>
         </w:rPr>
-        <w:t>Proper competitions page with list of all available competitions by sport where the user can choose competition. - done by 28.03.2023</w:t>
+        <w:t>Proper competitions page with list of all available competitions by sport where the user can choose competition. - 22.03.2023 to 28.03.2023</w:t>
       </w:r>
     </w:p>
     <w:p>
@@ -3920,7 +4015,7 @@
           <w:sz w:val="24"/>
           <w:szCs w:val="24"/>
         </w:rPr>
-        <w:t>Proper matches by competition page where the user can choose match and see its predictions. - done by 04.04.2023</w:t>
+        <w:t>Proper matches by competition page where the user can choose match and see its predictions. - 29.03.2023 to 04.04.2023</w:t>
       </w:r>
     </w:p>
     <w:p>
@@ -3955,7 +4050,7 @@
           <w:sz w:val="24"/>
           <w:szCs w:val="24"/>
         </w:rPr>
-        <w:t>Desktop application for admins to modify the content of the website – done by 10.04.2023</w:t>
+        <w:t>Desktop application for admins to modify the content of the website – 05.04.2023 to 10.05.2023</w:t>
       </w:r>
     </w:p>
     <w:p>
@@ -3990,7 +4085,7 @@
           <w:sz w:val="24"/>
           <w:szCs w:val="24"/>
         </w:rPr>
-        <w:t>Improved version with authorization system (Login and Register pages), multiple security layers – done by 21.04.2023</w:t>
+        <w:t>Improved version with authorization system (Login and Register pages), multiple security layers –  11.04.2023 to 21.04.2023</w:t>
       </w:r>
     </w:p>
     <w:p>
@@ -4025,7 +4120,7 @@
           <w:sz w:val="24"/>
           <w:szCs w:val="24"/>
         </w:rPr>
-        <w:t>Unit testing, updates – done by 07.05.2023</w:t>
+        <w:t>Unit testing, updates – 11.05.2023 to 01.06.2023</w:t>
       </w:r>
     </w:p>
     <w:p>
@@ -4060,7 +4155,7 @@
           <w:sz w:val="24"/>
           <w:szCs w:val="24"/>
         </w:rPr>
-        <w:t>Final version of both web application and desktop application – done by 25.05.2023</w:t>
+        <w:t>Final version of both web application and desktop application – done by 09.06.2023</w:t>
       </w:r>
     </w:p>
     <w:sectPr>
@@ -7353,6 +7448,1092 @@
   </w:style>
   <w:style w:type="character" w:styleId="ListLabel199">
     <w:name w:val="ListLabel 199"/>
+    <w:qFormat/>
+    <w:rPr>
+      <w:rFonts w:cs="OpenSymbol"/>
+      <w:color w:val="000000"/>
+      <w:sz w:val="24"/>
+      <w:szCs w:val="24"/>
+    </w:rPr>
+  </w:style>
+  <w:style w:type="character" w:styleId="ListLabel200">
+    <w:name w:val="ListLabel 200"/>
+    <w:qFormat/>
+    <w:rPr>
+      <w:rFonts w:ascii="Calibri" w:hAnsi="Calibri"/>
+      <w:b w:val="false"/>
+      <w:bCs w:val="false"/>
+      <w:color w:val="55308D"/>
+      <w:sz w:val="24"/>
+      <w:szCs w:val="24"/>
+    </w:rPr>
+  </w:style>
+  <w:style w:type="character" w:styleId="ListLabel201">
+    <w:name w:val="ListLabel 201"/>
+    <w:qFormat/>
+    <w:rPr>
+      <w:b w:val="false"/>
+      <w:bCs w:val="false"/>
+      <w:sz w:val="24"/>
+      <w:szCs w:val="24"/>
+    </w:rPr>
+  </w:style>
+  <w:style w:type="character" w:styleId="ListLabel202">
+    <w:name w:val="ListLabel 202"/>
+    <w:qFormat/>
+    <w:rPr>
+      <w:b w:val="false"/>
+      <w:bCs w:val="false"/>
+      <w:sz w:val="24"/>
+      <w:szCs w:val="24"/>
+    </w:rPr>
+  </w:style>
+  <w:style w:type="character" w:styleId="ListLabel203">
+    <w:name w:val="ListLabel 203"/>
+    <w:qFormat/>
+    <w:rPr>
+      <w:b w:val="false"/>
+      <w:bCs w:val="false"/>
+      <w:sz w:val="24"/>
+      <w:szCs w:val="24"/>
+    </w:rPr>
+  </w:style>
+  <w:style w:type="character" w:styleId="ListLabel204">
+    <w:name w:val="ListLabel 204"/>
+    <w:qFormat/>
+    <w:rPr>
+      <w:b w:val="false"/>
+      <w:bCs w:val="false"/>
+      <w:sz w:val="24"/>
+      <w:szCs w:val="24"/>
+    </w:rPr>
+  </w:style>
+  <w:style w:type="character" w:styleId="ListLabel205">
+    <w:name w:val="ListLabel 205"/>
+    <w:qFormat/>
+    <w:rPr>
+      <w:b w:val="false"/>
+      <w:bCs w:val="false"/>
+      <w:sz w:val="24"/>
+      <w:szCs w:val="24"/>
+    </w:rPr>
+  </w:style>
+  <w:style w:type="character" w:styleId="ListLabel206">
+    <w:name w:val="ListLabel 206"/>
+    <w:qFormat/>
+    <w:rPr>
+      <w:b w:val="false"/>
+      <w:bCs w:val="false"/>
+      <w:sz w:val="24"/>
+      <w:szCs w:val="24"/>
+    </w:rPr>
+  </w:style>
+  <w:style w:type="character" w:styleId="ListLabel207">
+    <w:name w:val="ListLabel 207"/>
+    <w:qFormat/>
+    <w:rPr>
+      <w:b w:val="false"/>
+      <w:bCs w:val="false"/>
+      <w:sz w:val="24"/>
+      <w:szCs w:val="24"/>
+    </w:rPr>
+  </w:style>
+  <w:style w:type="character" w:styleId="ListLabel208">
+    <w:name w:val="ListLabel 208"/>
+    <w:qFormat/>
+    <w:rPr>
+      <w:b w:val="false"/>
+      <w:bCs w:val="false"/>
+      <w:sz w:val="24"/>
+      <w:szCs w:val="24"/>
+    </w:rPr>
+  </w:style>
+  <w:style w:type="character" w:styleId="ListLabel209">
+    <w:name w:val="ListLabel 209"/>
+    <w:qFormat/>
+    <w:rPr>
+      <w:rFonts w:cs="OpenSymbol"/>
+      <w:color w:val="000000"/>
+      <w:sz w:val="24"/>
+      <w:szCs w:val="24"/>
+    </w:rPr>
+  </w:style>
+  <w:style w:type="character" w:styleId="ListLabel210">
+    <w:name w:val="ListLabel 210"/>
+    <w:qFormat/>
+    <w:rPr>
+      <w:rFonts w:cs="OpenSymbol"/>
+      <w:color w:val="000000"/>
+      <w:sz w:val="24"/>
+      <w:szCs w:val="24"/>
+    </w:rPr>
+  </w:style>
+  <w:style w:type="character" w:styleId="ListLabel211">
+    <w:name w:val="ListLabel 211"/>
+    <w:qFormat/>
+    <w:rPr>
+      <w:rFonts w:cs="OpenSymbol"/>
+      <w:color w:val="000000"/>
+      <w:sz w:val="24"/>
+      <w:szCs w:val="24"/>
+    </w:rPr>
+  </w:style>
+  <w:style w:type="character" w:styleId="ListLabel212">
+    <w:name w:val="ListLabel 212"/>
+    <w:qFormat/>
+    <w:rPr>
+      <w:rFonts w:cs="OpenSymbol"/>
+      <w:color w:val="000000"/>
+      <w:sz w:val="24"/>
+      <w:szCs w:val="24"/>
+    </w:rPr>
+  </w:style>
+  <w:style w:type="character" w:styleId="ListLabel213">
+    <w:name w:val="ListLabel 213"/>
+    <w:qFormat/>
+    <w:rPr>
+      <w:rFonts w:cs="OpenSymbol"/>
+      <w:color w:val="000000"/>
+      <w:sz w:val="24"/>
+      <w:szCs w:val="24"/>
+    </w:rPr>
+  </w:style>
+  <w:style w:type="character" w:styleId="ListLabel214">
+    <w:name w:val="ListLabel 214"/>
+    <w:qFormat/>
+    <w:rPr>
+      <w:rFonts w:cs="OpenSymbol"/>
+      <w:color w:val="000000"/>
+      <w:sz w:val="24"/>
+      <w:szCs w:val="24"/>
+    </w:rPr>
+  </w:style>
+  <w:style w:type="character" w:styleId="ListLabel215">
+    <w:name w:val="ListLabel 215"/>
+    <w:qFormat/>
+    <w:rPr>
+      <w:rFonts w:cs="OpenSymbol"/>
+      <w:color w:val="000000"/>
+      <w:sz w:val="24"/>
+      <w:szCs w:val="24"/>
+    </w:rPr>
+  </w:style>
+  <w:style w:type="character" w:styleId="ListLabel216">
+    <w:name w:val="ListLabel 216"/>
+    <w:qFormat/>
+    <w:rPr>
+      <w:rFonts w:cs="OpenSymbol"/>
+      <w:color w:val="000000"/>
+      <w:sz w:val="24"/>
+      <w:szCs w:val="24"/>
+    </w:rPr>
+  </w:style>
+  <w:style w:type="character" w:styleId="ListLabel217">
+    <w:name w:val="ListLabel 217"/>
+    <w:qFormat/>
+    <w:rPr>
+      <w:rFonts w:cs="OpenSymbol"/>
+      <w:color w:val="000000"/>
+      <w:sz w:val="24"/>
+      <w:szCs w:val="24"/>
+    </w:rPr>
+  </w:style>
+  <w:style w:type="character" w:styleId="ListLabel218">
+    <w:name w:val="ListLabel 218"/>
+    <w:qFormat/>
+    <w:rPr>
+      <w:rFonts w:cs="OpenSymbol"/>
+      <w:color w:val="000000"/>
+      <w:sz w:val="24"/>
+      <w:szCs w:val="24"/>
+    </w:rPr>
+  </w:style>
+  <w:style w:type="character" w:styleId="ListLabel219">
+    <w:name w:val="ListLabel 219"/>
+    <w:qFormat/>
+    <w:rPr>
+      <w:rFonts w:cs="OpenSymbol"/>
+      <w:color w:val="000000"/>
+      <w:sz w:val="24"/>
+      <w:szCs w:val="24"/>
+    </w:rPr>
+  </w:style>
+  <w:style w:type="character" w:styleId="ListLabel220">
+    <w:name w:val="ListLabel 220"/>
+    <w:qFormat/>
+    <w:rPr>
+      <w:rFonts w:cs="OpenSymbol"/>
+      <w:color w:val="000000"/>
+      <w:sz w:val="24"/>
+      <w:szCs w:val="24"/>
+    </w:rPr>
+  </w:style>
+  <w:style w:type="character" w:styleId="ListLabel221">
+    <w:name w:val="ListLabel 221"/>
+    <w:qFormat/>
+    <w:rPr>
+      <w:rFonts w:cs="OpenSymbol"/>
+      <w:color w:val="000000"/>
+      <w:sz w:val="24"/>
+      <w:szCs w:val="24"/>
+    </w:rPr>
+  </w:style>
+  <w:style w:type="character" w:styleId="ListLabel222">
+    <w:name w:val="ListLabel 222"/>
+    <w:qFormat/>
+    <w:rPr>
+      <w:rFonts w:cs="OpenSymbol"/>
+      <w:color w:val="000000"/>
+      <w:sz w:val="24"/>
+      <w:szCs w:val="24"/>
+    </w:rPr>
+  </w:style>
+  <w:style w:type="character" w:styleId="ListLabel223">
+    <w:name w:val="ListLabel 223"/>
+    <w:qFormat/>
+    <w:rPr>
+      <w:rFonts w:cs="OpenSymbol"/>
+      <w:color w:val="000000"/>
+      <w:sz w:val="24"/>
+      <w:szCs w:val="24"/>
+    </w:rPr>
+  </w:style>
+  <w:style w:type="character" w:styleId="ListLabel224">
+    <w:name w:val="ListLabel 224"/>
+    <w:qFormat/>
+    <w:rPr>
+      <w:rFonts w:cs="OpenSymbol"/>
+      <w:color w:val="000000"/>
+      <w:sz w:val="24"/>
+      <w:szCs w:val="24"/>
+    </w:rPr>
+  </w:style>
+  <w:style w:type="character" w:styleId="ListLabel225">
+    <w:name w:val="ListLabel 225"/>
+    <w:qFormat/>
+    <w:rPr>
+      <w:rFonts w:cs="OpenSymbol"/>
+      <w:color w:val="000000"/>
+      <w:sz w:val="24"/>
+      <w:szCs w:val="24"/>
+    </w:rPr>
+  </w:style>
+  <w:style w:type="character" w:styleId="ListLabel226">
+    <w:name w:val="ListLabel 226"/>
+    <w:qFormat/>
+    <w:rPr>
+      <w:rFonts w:cs="OpenSymbol"/>
+      <w:color w:val="000000"/>
+      <w:sz w:val="24"/>
+      <w:szCs w:val="24"/>
+    </w:rPr>
+  </w:style>
+  <w:style w:type="character" w:styleId="ListLabel227">
+    <w:name w:val="ListLabel 227"/>
+    <w:qFormat/>
+    <w:rPr>
+      <w:b w:val="false"/>
+      <w:bCs w:val="false"/>
+      <w:sz w:val="24"/>
+      <w:szCs w:val="24"/>
+    </w:rPr>
+  </w:style>
+  <w:style w:type="character" w:styleId="ListLabel228">
+    <w:name w:val="ListLabel 228"/>
+    <w:qFormat/>
+    <w:rPr>
+      <w:rFonts w:ascii="Calibri" w:hAnsi="Calibri"/>
+      <w:b w:val="false"/>
+      <w:bCs w:val="false"/>
+      <w:sz w:val="24"/>
+      <w:szCs w:val="24"/>
+    </w:rPr>
+  </w:style>
+  <w:style w:type="character" w:styleId="ListLabel229">
+    <w:name w:val="ListLabel 229"/>
+    <w:qFormat/>
+    <w:rPr>
+      <w:b w:val="false"/>
+      <w:bCs w:val="false"/>
+      <w:sz w:val="24"/>
+      <w:szCs w:val="24"/>
+    </w:rPr>
+  </w:style>
+  <w:style w:type="character" w:styleId="ListLabel230">
+    <w:name w:val="ListLabel 230"/>
+    <w:qFormat/>
+    <w:rPr>
+      <w:b w:val="false"/>
+      <w:bCs w:val="false"/>
+      <w:sz w:val="24"/>
+      <w:szCs w:val="24"/>
+    </w:rPr>
+  </w:style>
+  <w:style w:type="character" w:styleId="ListLabel231">
+    <w:name w:val="ListLabel 231"/>
+    <w:qFormat/>
+    <w:rPr>
+      <w:b w:val="false"/>
+      <w:bCs w:val="false"/>
+      <w:sz w:val="24"/>
+      <w:szCs w:val="24"/>
+    </w:rPr>
+  </w:style>
+  <w:style w:type="character" w:styleId="ListLabel232">
+    <w:name w:val="ListLabel 232"/>
+    <w:qFormat/>
+    <w:rPr>
+      <w:b w:val="false"/>
+      <w:bCs w:val="false"/>
+      <w:sz w:val="24"/>
+      <w:szCs w:val="24"/>
+    </w:rPr>
+  </w:style>
+  <w:style w:type="character" w:styleId="ListLabel233">
+    <w:name w:val="ListLabel 233"/>
+    <w:qFormat/>
+    <w:rPr>
+      <w:b w:val="false"/>
+      <w:bCs w:val="false"/>
+      <w:sz w:val="24"/>
+      <w:szCs w:val="24"/>
+    </w:rPr>
+  </w:style>
+  <w:style w:type="character" w:styleId="ListLabel234">
+    <w:name w:val="ListLabel 234"/>
+    <w:qFormat/>
+    <w:rPr>
+      <w:b w:val="false"/>
+      <w:bCs w:val="false"/>
+      <w:sz w:val="24"/>
+      <w:szCs w:val="24"/>
+    </w:rPr>
+  </w:style>
+  <w:style w:type="character" w:styleId="ListLabel235">
+    <w:name w:val="ListLabel 235"/>
+    <w:qFormat/>
+    <w:rPr>
+      <w:b w:val="false"/>
+      <w:bCs w:val="false"/>
+      <w:sz w:val="24"/>
+      <w:szCs w:val="24"/>
+    </w:rPr>
+  </w:style>
+  <w:style w:type="character" w:styleId="ListLabel236">
+    <w:name w:val="ListLabel 236"/>
+    <w:qFormat/>
+    <w:rPr>
+      <w:rFonts w:cs="OpenSymbol"/>
+      <w:color w:val="000000"/>
+      <w:sz w:val="24"/>
+      <w:szCs w:val="24"/>
+    </w:rPr>
+  </w:style>
+  <w:style w:type="character" w:styleId="ListLabel237">
+    <w:name w:val="ListLabel 237"/>
+    <w:qFormat/>
+    <w:rPr>
+      <w:rFonts w:cs="OpenSymbol"/>
+      <w:color w:val="000000"/>
+      <w:sz w:val="24"/>
+      <w:szCs w:val="24"/>
+    </w:rPr>
+  </w:style>
+  <w:style w:type="character" w:styleId="ListLabel238">
+    <w:name w:val="ListLabel 238"/>
+    <w:qFormat/>
+    <w:rPr>
+      <w:rFonts w:cs="OpenSymbol"/>
+      <w:color w:val="000000"/>
+      <w:sz w:val="24"/>
+      <w:szCs w:val="24"/>
+    </w:rPr>
+  </w:style>
+  <w:style w:type="character" w:styleId="ListLabel239">
+    <w:name w:val="ListLabel 239"/>
+    <w:qFormat/>
+    <w:rPr>
+      <w:rFonts w:cs="OpenSymbol"/>
+      <w:color w:val="000000"/>
+      <w:sz w:val="24"/>
+      <w:szCs w:val="24"/>
+    </w:rPr>
+  </w:style>
+  <w:style w:type="character" w:styleId="ListLabel240">
+    <w:name w:val="ListLabel 240"/>
+    <w:qFormat/>
+    <w:rPr>
+      <w:rFonts w:cs="OpenSymbol"/>
+      <w:color w:val="000000"/>
+      <w:sz w:val="24"/>
+      <w:szCs w:val="24"/>
+    </w:rPr>
+  </w:style>
+  <w:style w:type="character" w:styleId="ListLabel241">
+    <w:name w:val="ListLabel 241"/>
+    <w:qFormat/>
+    <w:rPr>
+      <w:rFonts w:cs="OpenSymbol"/>
+      <w:color w:val="000000"/>
+      <w:sz w:val="24"/>
+      <w:szCs w:val="24"/>
+    </w:rPr>
+  </w:style>
+  <w:style w:type="character" w:styleId="ListLabel242">
+    <w:name w:val="ListLabel 242"/>
+    <w:qFormat/>
+    <w:rPr>
+      <w:rFonts w:cs="OpenSymbol"/>
+      <w:color w:val="000000"/>
+      <w:sz w:val="24"/>
+      <w:szCs w:val="24"/>
+    </w:rPr>
+  </w:style>
+  <w:style w:type="character" w:styleId="ListLabel243">
+    <w:name w:val="ListLabel 243"/>
+    <w:qFormat/>
+    <w:rPr>
+      <w:rFonts w:cs="OpenSymbol"/>
+      <w:color w:val="000000"/>
+      <w:sz w:val="24"/>
+      <w:szCs w:val="24"/>
+    </w:rPr>
+  </w:style>
+  <w:style w:type="character" w:styleId="ListLabel244">
+    <w:name w:val="ListLabel 244"/>
+    <w:qFormat/>
+    <w:rPr>
+      <w:rFonts w:cs="OpenSymbol"/>
+      <w:color w:val="000000"/>
+      <w:sz w:val="24"/>
+      <w:szCs w:val="24"/>
+    </w:rPr>
+  </w:style>
+  <w:style w:type="character" w:styleId="ListLabel245">
+    <w:name w:val="ListLabel 245"/>
+    <w:qFormat/>
+    <w:rPr>
+      <w:rFonts w:cs="OpenSymbol"/>
+      <w:color w:val="000000"/>
+      <w:sz w:val="24"/>
+      <w:szCs w:val="24"/>
+    </w:rPr>
+  </w:style>
+  <w:style w:type="character" w:styleId="ListLabel246">
+    <w:name w:val="ListLabel 246"/>
+    <w:qFormat/>
+    <w:rPr>
+      <w:rFonts w:cs="OpenSymbol"/>
+      <w:color w:val="000000"/>
+      <w:sz w:val="24"/>
+      <w:szCs w:val="24"/>
+    </w:rPr>
+  </w:style>
+  <w:style w:type="character" w:styleId="ListLabel247">
+    <w:name w:val="ListLabel 247"/>
+    <w:qFormat/>
+    <w:rPr>
+      <w:rFonts w:cs="OpenSymbol"/>
+      <w:color w:val="000000"/>
+      <w:sz w:val="24"/>
+      <w:szCs w:val="24"/>
+    </w:rPr>
+  </w:style>
+  <w:style w:type="character" w:styleId="ListLabel248">
+    <w:name w:val="ListLabel 248"/>
+    <w:qFormat/>
+    <w:rPr>
+      <w:rFonts w:cs="OpenSymbol"/>
+      <w:color w:val="000000"/>
+      <w:sz w:val="24"/>
+      <w:szCs w:val="24"/>
+    </w:rPr>
+  </w:style>
+  <w:style w:type="character" w:styleId="ListLabel249">
+    <w:name w:val="ListLabel 249"/>
+    <w:qFormat/>
+    <w:rPr>
+      <w:rFonts w:cs="OpenSymbol"/>
+      <w:color w:val="000000"/>
+      <w:sz w:val="24"/>
+      <w:szCs w:val="24"/>
+    </w:rPr>
+  </w:style>
+  <w:style w:type="character" w:styleId="ListLabel250">
+    <w:name w:val="ListLabel 250"/>
+    <w:qFormat/>
+    <w:rPr>
+      <w:rFonts w:cs="OpenSymbol"/>
+      <w:color w:val="000000"/>
+      <w:sz w:val="24"/>
+      <w:szCs w:val="24"/>
+    </w:rPr>
+  </w:style>
+  <w:style w:type="character" w:styleId="ListLabel251">
+    <w:name w:val="ListLabel 251"/>
+    <w:qFormat/>
+    <w:rPr>
+      <w:rFonts w:cs="OpenSymbol"/>
+      <w:color w:val="000000"/>
+      <w:sz w:val="24"/>
+      <w:szCs w:val="24"/>
+    </w:rPr>
+  </w:style>
+  <w:style w:type="character" w:styleId="ListLabel252">
+    <w:name w:val="ListLabel 252"/>
+    <w:qFormat/>
+    <w:rPr>
+      <w:rFonts w:cs="OpenSymbol"/>
+      <w:color w:val="000000"/>
+      <w:sz w:val="24"/>
+      <w:szCs w:val="24"/>
+    </w:rPr>
+  </w:style>
+  <w:style w:type="character" w:styleId="ListLabel253">
+    <w:name w:val="ListLabel 253"/>
+    <w:qFormat/>
+    <w:rPr>
+      <w:rFonts w:cs="OpenSymbol"/>
+      <w:color w:val="000000"/>
+      <w:sz w:val="24"/>
+      <w:szCs w:val="24"/>
+    </w:rPr>
+  </w:style>
+  <w:style w:type="character" w:styleId="ListLabel254">
+    <w:name w:val="ListLabel 254"/>
+    <w:qFormat/>
+    <w:rPr>
+      <w:rFonts w:ascii="Calibri" w:hAnsi="Calibri"/>
+      <w:b w:val="false"/>
+      <w:bCs w:val="false"/>
+      <w:color w:val="55308D"/>
+      <w:sz w:val="24"/>
+      <w:szCs w:val="24"/>
+    </w:rPr>
+  </w:style>
+  <w:style w:type="character" w:styleId="ListLabel255">
+    <w:name w:val="ListLabel 255"/>
+    <w:qFormat/>
+    <w:rPr>
+      <w:b w:val="false"/>
+      <w:bCs w:val="false"/>
+      <w:sz w:val="24"/>
+      <w:szCs w:val="24"/>
+    </w:rPr>
+  </w:style>
+  <w:style w:type="character" w:styleId="ListLabel256">
+    <w:name w:val="ListLabel 256"/>
+    <w:qFormat/>
+    <w:rPr>
+      <w:b w:val="false"/>
+      <w:bCs w:val="false"/>
+      <w:sz w:val="24"/>
+      <w:szCs w:val="24"/>
+    </w:rPr>
+  </w:style>
+  <w:style w:type="character" w:styleId="ListLabel257">
+    <w:name w:val="ListLabel 257"/>
+    <w:qFormat/>
+    <w:rPr>
+      <w:b w:val="false"/>
+      <w:bCs w:val="false"/>
+      <w:sz w:val="24"/>
+      <w:szCs w:val="24"/>
+    </w:rPr>
+  </w:style>
+  <w:style w:type="character" w:styleId="ListLabel258">
+    <w:name w:val="ListLabel 258"/>
+    <w:qFormat/>
+    <w:rPr>
+      <w:b w:val="false"/>
+      <w:bCs w:val="false"/>
+      <w:sz w:val="24"/>
+      <w:szCs w:val="24"/>
+    </w:rPr>
+  </w:style>
+  <w:style w:type="character" w:styleId="ListLabel259">
+    <w:name w:val="ListLabel 259"/>
+    <w:qFormat/>
+    <w:rPr>
+      <w:b w:val="false"/>
+      <w:bCs w:val="false"/>
+      <w:sz w:val="24"/>
+      <w:szCs w:val="24"/>
+    </w:rPr>
+  </w:style>
+  <w:style w:type="character" w:styleId="ListLabel260">
+    <w:name w:val="ListLabel 260"/>
+    <w:qFormat/>
+    <w:rPr>
+      <w:b w:val="false"/>
+      <w:bCs w:val="false"/>
+      <w:sz w:val="24"/>
+      <w:szCs w:val="24"/>
+    </w:rPr>
+  </w:style>
+  <w:style w:type="character" w:styleId="ListLabel261">
+    <w:name w:val="ListLabel 261"/>
+    <w:qFormat/>
+    <w:rPr>
+      <w:b w:val="false"/>
+      <w:bCs w:val="false"/>
+      <w:sz w:val="24"/>
+      <w:szCs w:val="24"/>
+    </w:rPr>
+  </w:style>
+  <w:style w:type="character" w:styleId="ListLabel262">
+    <w:name w:val="ListLabel 262"/>
+    <w:qFormat/>
+    <w:rPr>
+      <w:b w:val="false"/>
+      <w:bCs w:val="false"/>
+      <w:sz w:val="24"/>
+      <w:szCs w:val="24"/>
+    </w:rPr>
+  </w:style>
+  <w:style w:type="character" w:styleId="ListLabel263">
+    <w:name w:val="ListLabel 263"/>
+    <w:qFormat/>
+    <w:rPr>
+      <w:rFonts w:cs="OpenSymbol"/>
+      <w:color w:val="000000"/>
+      <w:sz w:val="24"/>
+      <w:szCs w:val="24"/>
+    </w:rPr>
+  </w:style>
+  <w:style w:type="character" w:styleId="ListLabel264">
+    <w:name w:val="ListLabel 264"/>
+    <w:qFormat/>
+    <w:rPr>
+      <w:rFonts w:cs="OpenSymbol"/>
+      <w:color w:val="000000"/>
+      <w:sz w:val="24"/>
+      <w:szCs w:val="24"/>
+    </w:rPr>
+  </w:style>
+  <w:style w:type="character" w:styleId="ListLabel265">
+    <w:name w:val="ListLabel 265"/>
+    <w:qFormat/>
+    <w:rPr>
+      <w:rFonts w:cs="OpenSymbol"/>
+      <w:color w:val="000000"/>
+      <w:sz w:val="24"/>
+      <w:szCs w:val="24"/>
+    </w:rPr>
+  </w:style>
+  <w:style w:type="character" w:styleId="ListLabel266">
+    <w:name w:val="ListLabel 266"/>
+    <w:qFormat/>
+    <w:rPr>
+      <w:rFonts w:cs="OpenSymbol"/>
+      <w:color w:val="000000"/>
+      <w:sz w:val="24"/>
+      <w:szCs w:val="24"/>
+    </w:rPr>
+  </w:style>
+  <w:style w:type="character" w:styleId="ListLabel267">
+    <w:name w:val="ListLabel 267"/>
+    <w:qFormat/>
+    <w:rPr>
+      <w:rFonts w:cs="OpenSymbol"/>
+      <w:color w:val="000000"/>
+      <w:sz w:val="24"/>
+      <w:szCs w:val="24"/>
+    </w:rPr>
+  </w:style>
+  <w:style w:type="character" w:styleId="ListLabel268">
+    <w:name w:val="ListLabel 268"/>
+    <w:qFormat/>
+    <w:rPr>
+      <w:rFonts w:cs="OpenSymbol"/>
+      <w:color w:val="000000"/>
+      <w:sz w:val="24"/>
+      <w:szCs w:val="24"/>
+    </w:rPr>
+  </w:style>
+  <w:style w:type="character" w:styleId="ListLabel269">
+    <w:name w:val="ListLabel 269"/>
+    <w:qFormat/>
+    <w:rPr>
+      <w:rFonts w:cs="OpenSymbol"/>
+      <w:color w:val="000000"/>
+      <w:sz w:val="24"/>
+      <w:szCs w:val="24"/>
+    </w:rPr>
+  </w:style>
+  <w:style w:type="character" w:styleId="ListLabel270">
+    <w:name w:val="ListLabel 270"/>
+    <w:qFormat/>
+    <w:rPr>
+      <w:rFonts w:cs="OpenSymbol"/>
+      <w:color w:val="000000"/>
+      <w:sz w:val="24"/>
+      <w:szCs w:val="24"/>
+    </w:rPr>
+  </w:style>
+  <w:style w:type="character" w:styleId="ListLabel271">
+    <w:name w:val="ListLabel 271"/>
+    <w:qFormat/>
+    <w:rPr>
+      <w:rFonts w:cs="OpenSymbol"/>
+      <w:color w:val="000000"/>
+      <w:sz w:val="24"/>
+      <w:szCs w:val="24"/>
+    </w:rPr>
+  </w:style>
+  <w:style w:type="character" w:styleId="ListLabel272">
+    <w:name w:val="ListLabel 272"/>
+    <w:qFormat/>
+    <w:rPr>
+      <w:rFonts w:cs="OpenSymbol"/>
+      <w:color w:val="000000"/>
+      <w:sz w:val="24"/>
+      <w:szCs w:val="24"/>
+    </w:rPr>
+  </w:style>
+  <w:style w:type="character" w:styleId="ListLabel273">
+    <w:name w:val="ListLabel 273"/>
+    <w:qFormat/>
+    <w:rPr>
+      <w:rFonts w:cs="OpenSymbol"/>
+      <w:color w:val="000000"/>
+      <w:sz w:val="24"/>
+      <w:szCs w:val="24"/>
+    </w:rPr>
+  </w:style>
+  <w:style w:type="character" w:styleId="ListLabel274">
+    <w:name w:val="ListLabel 274"/>
+    <w:qFormat/>
+    <w:rPr>
+      <w:rFonts w:cs="OpenSymbol"/>
+      <w:color w:val="000000"/>
+      <w:sz w:val="24"/>
+      <w:szCs w:val="24"/>
+    </w:rPr>
+  </w:style>
+  <w:style w:type="character" w:styleId="ListLabel275">
+    <w:name w:val="ListLabel 275"/>
+    <w:qFormat/>
+    <w:rPr>
+      <w:rFonts w:cs="OpenSymbol"/>
+      <w:color w:val="000000"/>
+      <w:sz w:val="24"/>
+      <w:szCs w:val="24"/>
+    </w:rPr>
+  </w:style>
+  <w:style w:type="character" w:styleId="ListLabel276">
+    <w:name w:val="ListLabel 276"/>
+    <w:qFormat/>
+    <w:rPr>
+      <w:rFonts w:cs="OpenSymbol"/>
+      <w:color w:val="000000"/>
+      <w:sz w:val="24"/>
+      <w:szCs w:val="24"/>
+    </w:rPr>
+  </w:style>
+  <w:style w:type="character" w:styleId="ListLabel277">
+    <w:name w:val="ListLabel 277"/>
+    <w:qFormat/>
+    <w:rPr>
+      <w:rFonts w:cs="OpenSymbol"/>
+      <w:color w:val="000000"/>
+      <w:sz w:val="24"/>
+      <w:szCs w:val="24"/>
+    </w:rPr>
+  </w:style>
+  <w:style w:type="character" w:styleId="ListLabel278">
+    <w:name w:val="ListLabel 278"/>
+    <w:qFormat/>
+    <w:rPr>
+      <w:rFonts w:cs="OpenSymbol"/>
+      <w:color w:val="000000"/>
+      <w:sz w:val="24"/>
+      <w:szCs w:val="24"/>
+    </w:rPr>
+  </w:style>
+  <w:style w:type="character" w:styleId="ListLabel279">
+    <w:name w:val="ListLabel 279"/>
+    <w:qFormat/>
+    <w:rPr>
+      <w:rFonts w:cs="OpenSymbol"/>
+      <w:color w:val="000000"/>
+      <w:sz w:val="24"/>
+      <w:szCs w:val="24"/>
+    </w:rPr>
+  </w:style>
+  <w:style w:type="character" w:styleId="ListLabel280">
+    <w:name w:val="ListLabel 280"/>
+    <w:qFormat/>
+    <w:rPr>
+      <w:rFonts w:cs="OpenSymbol"/>
+      <w:color w:val="000000"/>
+      <w:sz w:val="24"/>
+      <w:szCs w:val="24"/>
+    </w:rPr>
+  </w:style>
+  <w:style w:type="character" w:styleId="ListLabel281">
+    <w:name w:val="ListLabel 281"/>
+    <w:qFormat/>
+    <w:rPr>
+      <w:b w:val="false"/>
+      <w:bCs w:val="false"/>
+      <w:sz w:val="24"/>
+      <w:szCs w:val="24"/>
+    </w:rPr>
+  </w:style>
+  <w:style w:type="character" w:styleId="ListLabel282">
+    <w:name w:val="ListLabel 282"/>
+    <w:qFormat/>
+    <w:rPr>
+      <w:rFonts w:ascii="Calibri" w:hAnsi="Calibri"/>
+      <w:b w:val="false"/>
+      <w:bCs w:val="false"/>
+      <w:sz w:val="24"/>
+      <w:szCs w:val="24"/>
+    </w:rPr>
+  </w:style>
+  <w:style w:type="character" w:styleId="ListLabel283">
+    <w:name w:val="ListLabel 283"/>
+    <w:qFormat/>
+    <w:rPr>
+      <w:b w:val="false"/>
+      <w:bCs w:val="false"/>
+      <w:sz w:val="24"/>
+      <w:szCs w:val="24"/>
+    </w:rPr>
+  </w:style>
+  <w:style w:type="character" w:styleId="ListLabel284">
+    <w:name w:val="ListLabel 284"/>
+    <w:qFormat/>
+    <w:rPr>
+      <w:b w:val="false"/>
+      <w:bCs w:val="false"/>
+      <w:sz w:val="24"/>
+      <w:szCs w:val="24"/>
+    </w:rPr>
+  </w:style>
+  <w:style w:type="character" w:styleId="ListLabel285">
+    <w:name w:val="ListLabel 285"/>
+    <w:qFormat/>
+    <w:rPr>
+      <w:b w:val="false"/>
+      <w:bCs w:val="false"/>
+      <w:sz w:val="24"/>
+      <w:szCs w:val="24"/>
+    </w:rPr>
+  </w:style>
+  <w:style w:type="character" w:styleId="ListLabel286">
+    <w:name w:val="ListLabel 286"/>
+    <w:qFormat/>
+    <w:rPr>
+      <w:b w:val="false"/>
+      <w:bCs w:val="false"/>
+      <w:sz w:val="24"/>
+      <w:szCs w:val="24"/>
+    </w:rPr>
+  </w:style>
+  <w:style w:type="character" w:styleId="ListLabel287">
+    <w:name w:val="ListLabel 287"/>
+    <w:qFormat/>
+    <w:rPr>
+      <w:b w:val="false"/>
+      <w:bCs w:val="false"/>
+      <w:sz w:val="24"/>
+      <w:szCs w:val="24"/>
+    </w:rPr>
+  </w:style>
+  <w:style w:type="character" w:styleId="ListLabel288">
+    <w:name w:val="ListLabel 288"/>
+    <w:qFormat/>
+    <w:rPr>
+      <w:b w:val="false"/>
+      <w:bCs w:val="false"/>
+      <w:sz w:val="24"/>
+      <w:szCs w:val="24"/>
+    </w:rPr>
+  </w:style>
+  <w:style w:type="character" w:styleId="ListLabel289">
+    <w:name w:val="ListLabel 289"/>
+    <w:qFormat/>
+    <w:rPr>
+      <w:b w:val="false"/>
+      <w:bCs w:val="false"/>
+      <w:sz w:val="24"/>
+      <w:szCs w:val="24"/>
+    </w:rPr>
+  </w:style>
+  <w:style w:type="character" w:styleId="ListLabel290">
+    <w:name w:val="ListLabel 290"/>
+    <w:qFormat/>
+    <w:rPr>
+      <w:rFonts w:cs="OpenSymbol"/>
+      <w:color w:val="000000"/>
+      <w:sz w:val="24"/>
+      <w:szCs w:val="24"/>
+    </w:rPr>
+  </w:style>
+  <w:style w:type="character" w:styleId="ListLabel291">
+    <w:name w:val="ListLabel 291"/>
+    <w:qFormat/>
+    <w:rPr>
+      <w:rFonts w:cs="OpenSymbol"/>
+      <w:color w:val="000000"/>
+      <w:sz w:val="24"/>
+      <w:szCs w:val="24"/>
+    </w:rPr>
+  </w:style>
+  <w:style w:type="character" w:styleId="ListLabel292">
+    <w:name w:val="ListLabel 292"/>
+    <w:qFormat/>
+    <w:rPr>
+      <w:rFonts w:cs="OpenSymbol"/>
+      <w:color w:val="000000"/>
+      <w:sz w:val="24"/>
+      <w:szCs w:val="24"/>
+    </w:rPr>
+  </w:style>
+  <w:style w:type="character" w:styleId="ListLabel293">
+    <w:name w:val="ListLabel 293"/>
+    <w:qFormat/>
+    <w:rPr>
+      <w:rFonts w:cs="OpenSymbol"/>
+      <w:color w:val="000000"/>
+      <w:sz w:val="24"/>
+      <w:szCs w:val="24"/>
+    </w:rPr>
+  </w:style>
+  <w:style w:type="character" w:styleId="ListLabel294">
+    <w:name w:val="ListLabel 294"/>
+    <w:qFormat/>
+    <w:rPr>
+      <w:rFonts w:cs="OpenSymbol"/>
+      <w:color w:val="000000"/>
+      <w:sz w:val="24"/>
+      <w:szCs w:val="24"/>
+    </w:rPr>
+  </w:style>
+  <w:style w:type="character" w:styleId="ListLabel295">
+    <w:name w:val="ListLabel 295"/>
+    <w:qFormat/>
+    <w:rPr>
+      <w:rFonts w:cs="OpenSymbol"/>
+      <w:color w:val="000000"/>
+      <w:sz w:val="24"/>
+      <w:szCs w:val="24"/>
+    </w:rPr>
+  </w:style>
+  <w:style w:type="character" w:styleId="ListLabel296">
+    <w:name w:val="ListLabel 296"/>
+    <w:qFormat/>
+    <w:rPr>
+      <w:rFonts w:cs="OpenSymbol"/>
+      <w:color w:val="000000"/>
+      <w:sz w:val="24"/>
+      <w:szCs w:val="24"/>
+    </w:rPr>
+  </w:style>
+  <w:style w:type="character" w:styleId="ListLabel297">
+    <w:name w:val="ListLabel 297"/>
+    <w:qFormat/>
+    <w:rPr>
+      <w:rFonts w:cs="OpenSymbol"/>
+      <w:color w:val="000000"/>
+      <w:sz w:val="24"/>
+      <w:szCs w:val="24"/>
+    </w:rPr>
+  </w:style>
+  <w:style w:type="character" w:styleId="ListLabel298">
+    <w:name w:val="ListLabel 298"/>
+    <w:qFormat/>
+    <w:rPr>
+      <w:rFonts w:cs="OpenSymbol"/>
+      <w:color w:val="000000"/>
+      <w:sz w:val="24"/>
+      <w:szCs w:val="24"/>
+    </w:rPr>
+  </w:style>
+  <w:style w:type="character" w:styleId="ListLabel299">
+    <w:name w:val="ListLabel 299"/>
+    <w:qFormat/>
+    <w:rPr>
+      <w:rFonts w:cs="OpenSymbol"/>
+      <w:color w:val="000000"/>
+      <w:sz w:val="24"/>
+      <w:szCs w:val="24"/>
+    </w:rPr>
+  </w:style>
+  <w:style w:type="character" w:styleId="ListLabel300">
+    <w:name w:val="ListLabel 300"/>
+    <w:qFormat/>
+    <w:rPr>
+      <w:rFonts w:cs="OpenSymbol"/>
+      <w:color w:val="000000"/>
+      <w:sz w:val="24"/>
+      <w:szCs w:val="24"/>
+    </w:rPr>
+  </w:style>
+  <w:style w:type="character" w:styleId="ListLabel301">
+    <w:name w:val="ListLabel 301"/>
+    <w:qFormat/>
+    <w:rPr>
+      <w:rFonts w:cs="OpenSymbol"/>
+      <w:color w:val="000000"/>
+      <w:sz w:val="24"/>
+      <w:szCs w:val="24"/>
+    </w:rPr>
+  </w:style>
+  <w:style w:type="character" w:styleId="ListLabel302">
+    <w:name w:val="ListLabel 302"/>
+    <w:qFormat/>
+    <w:rPr>
+      <w:rFonts w:cs="OpenSymbol"/>
+      <w:color w:val="000000"/>
+      <w:sz w:val="24"/>
+      <w:szCs w:val="24"/>
+    </w:rPr>
+  </w:style>
+  <w:style w:type="character" w:styleId="ListLabel303">
+    <w:name w:val="ListLabel 303"/>
+    <w:qFormat/>
+    <w:rPr>
+      <w:rFonts w:cs="OpenSymbol"/>
+      <w:color w:val="000000"/>
+      <w:sz w:val="24"/>
+      <w:szCs w:val="24"/>
+    </w:rPr>
+  </w:style>
+  <w:style w:type="character" w:styleId="ListLabel304">
+    <w:name w:val="ListLabel 304"/>
+    <w:qFormat/>
+    <w:rPr>
+      <w:rFonts w:cs="OpenSymbol"/>
+      <w:color w:val="000000"/>
+      <w:sz w:val="24"/>
+      <w:szCs w:val="24"/>
+    </w:rPr>
+  </w:style>
+  <w:style w:type="character" w:styleId="ListLabel305">
+    <w:name w:val="ListLabel 305"/>
+    <w:qFormat/>
+    <w:rPr>
+      <w:rFonts w:cs="OpenSymbol"/>
+      <w:color w:val="000000"/>
+      <w:sz w:val="24"/>
+      <w:szCs w:val="24"/>
+    </w:rPr>
+  </w:style>
+  <w:style w:type="character" w:styleId="ListLabel306">
+    <w:name w:val="ListLabel 306"/>
+    <w:qFormat/>
+    <w:rPr>
+      <w:rFonts w:cs="OpenSymbol"/>
+      <w:color w:val="000000"/>
+      <w:sz w:val="24"/>
+      <w:szCs w:val="24"/>
+    </w:rPr>
+  </w:style>
+  <w:style w:type="character" w:styleId="ListLabel307">
+    <w:name w:val="ListLabel 307"/>
     <w:qFormat/>
     <w:rPr>
       <w:rFonts w:cs="OpenSymbol"/>

</xml_diff>

<commit_message>
Final submission - added non-trivial logic for web (Client Suggestions) and unit testing.
</commit_message>
<xml_diff>
--- a/Documentation/ProjectPlan.docx
+++ b/Documentation/ProjectPlan.docx
@@ -306,51 +306,7 @@
           <w:sz w:val="24"/>
           <w:szCs w:val="24"/>
         </w:rPr>
-        <w:t xml:space="preserve">Date: </w:t>
-      </w:r>
-      <w:r>
-        <w:rPr>
-          <w:b w:val="false"/>
-          <w:bCs w:val="false"/>
-          <w:i w:val="false"/>
-          <w:iCs w:val="false"/>
-          <w:sz w:val="24"/>
-          <w:szCs w:val="24"/>
-        </w:rPr>
-        <w:t>29</w:t>
-      </w:r>
-      <w:r>
-        <w:rPr>
-          <w:b w:val="false"/>
-          <w:bCs w:val="false"/>
-          <w:i w:val="false"/>
-          <w:iCs w:val="false"/>
-          <w:sz w:val="24"/>
-          <w:szCs w:val="24"/>
-        </w:rPr>
-        <w:t>-0</w:t>
-      </w:r>
-      <w:r>
-        <w:rPr>
-          <w:b w:val="false"/>
-          <w:bCs w:val="false"/>
-          <w:i w:val="false"/>
-          <w:iCs w:val="false"/>
-          <w:sz w:val="24"/>
-          <w:szCs w:val="24"/>
-        </w:rPr>
-        <w:t>5</w:t>
-      </w:r>
-      <w:r>
-        <w:rPr>
-          <w:b w:val="false"/>
-          <w:bCs w:val="false"/>
-          <w:i w:val="false"/>
-          <w:iCs w:val="false"/>
-          <w:sz w:val="24"/>
-          <w:szCs w:val="24"/>
-        </w:rPr>
-        <w:t>-2023</w:t>
+        <w:t>Date: 29-05-2023</w:t>
       </w:r>
     </w:p>
     <w:p>
@@ -395,40 +351,7 @@
           <w:sz w:val="24"/>
           <w:szCs w:val="24"/>
         </w:rPr>
-        <w:t xml:space="preserve">Version: </w:t>
-      </w:r>
-      <w:r>
-        <w:rPr>
-          <w:b w:val="false"/>
-          <w:bCs w:val="false"/>
-          <w:i w:val="false"/>
-          <w:iCs w:val="false"/>
-          <w:sz w:val="24"/>
-          <w:szCs w:val="24"/>
-        </w:rPr>
-        <w:t>3</w:t>
-      </w:r>
-      <w:r>
-        <w:rPr>
-          <w:b w:val="false"/>
-          <w:bCs w:val="false"/>
-          <w:i w:val="false"/>
-          <w:iCs w:val="false"/>
-          <w:sz w:val="24"/>
-          <w:szCs w:val="24"/>
-        </w:rPr>
-        <w:t>.</w:t>
-      </w:r>
-      <w:r>
-        <w:rPr>
-          <w:b w:val="false"/>
-          <w:bCs w:val="false"/>
-          <w:i w:val="false"/>
-          <w:iCs w:val="false"/>
-          <w:sz w:val="24"/>
-          <w:szCs w:val="24"/>
-        </w:rPr>
-        <w:t>1</w:t>
+        <w:t>Version: 3.1</w:t>
       </w:r>
     </w:p>
     <w:p>
@@ -2216,8 +2139,8 @@
       <w:tblGrid>
         <w:gridCol w:w="1759"/>
         <w:gridCol w:w="1858"/>
-        <w:gridCol w:w="1858"/>
-        <w:gridCol w:w="3730"/>
+        <w:gridCol w:w="1857"/>
+        <w:gridCol w:w="3731"/>
       </w:tblGrid>
       <w:tr>
         <w:trPr/>
@@ -2327,7 +2250,7 @@
         </w:tc>
         <w:tc>
           <w:tcPr>
-            <w:tcW w:w="1858" w:type="dxa"/>
+            <w:tcW w:w="1857" w:type="dxa"/>
             <w:tcBorders>
               <w:top w:val="single" w:sz="4" w:space="0" w:color="000000"/>
               <w:left w:val="single" w:sz="4" w:space="0" w:color="000000"/>
@@ -2379,7 +2302,7 @@
         </w:tc>
         <w:tc>
           <w:tcPr>
-            <w:tcW w:w="3730" w:type="dxa"/>
+            <w:tcW w:w="3731" w:type="dxa"/>
             <w:tcBorders>
               <w:top w:val="single" w:sz="4" w:space="0" w:color="000000"/>
               <w:left w:val="single" w:sz="4" w:space="0" w:color="000000"/>
@@ -2899,7 +2822,7 @@
         </w:tc>
         <w:tc>
           <w:tcPr>
-            <w:tcW w:w="1858" w:type="dxa"/>
+            <w:tcW w:w="1857" w:type="dxa"/>
             <w:tcBorders>
               <w:left w:val="single" w:sz="4" w:space="0" w:color="000000"/>
               <w:bottom w:val="single" w:sz="4" w:space="0" w:color="000000"/>
@@ -2950,7 +2873,7 @@
         </w:tc>
         <w:tc>
           <w:tcPr>
-            <w:tcW w:w="3730" w:type="dxa"/>
+            <w:tcW w:w="3731" w:type="dxa"/>
             <w:tcBorders>
               <w:left w:val="single" w:sz="4" w:space="0" w:color="000000"/>
               <w:bottom w:val="single" w:sz="4" w:space="0" w:color="000000"/>
@@ -3571,7 +3494,7 @@
         </w:tc>
         <w:tc>
           <w:tcPr>
-            <w:tcW w:w="1858" w:type="dxa"/>
+            <w:tcW w:w="1857" w:type="dxa"/>
             <w:tcBorders>
               <w:left w:val="single" w:sz="4" w:space="0" w:color="000000"/>
               <w:bottom w:val="single" w:sz="4" w:space="0" w:color="000000"/>
@@ -3622,7 +3545,7 @@
         </w:tc>
         <w:tc>
           <w:tcPr>
-            <w:tcW w:w="3730" w:type="dxa"/>
+            <w:tcW w:w="3731" w:type="dxa"/>
             <w:tcBorders>
               <w:left w:val="single" w:sz="4" w:space="0" w:color="000000"/>
               <w:bottom w:val="single" w:sz="4" w:space="0" w:color="000000"/>
@@ -4050,7 +3973,27 @@
           <w:sz w:val="24"/>
           <w:szCs w:val="24"/>
         </w:rPr>
-        <w:t>Desktop application for admins to modify the content of the website – 05.04.2023 to 10.05.2023</w:t>
+        <w:t>Desktop application for admins to modify the content of the website – 05.04.2023 to 10.0</w:t>
+      </w:r>
+      <w:r>
+        <w:rPr>
+          <w:rFonts w:ascii="Calibri" w:hAnsi="Calibri"/>
+          <w:b w:val="false"/>
+          <w:color w:val="000000"/>
+          <w:sz w:val="24"/>
+          <w:szCs w:val="24"/>
+        </w:rPr>
+        <w:t>4</w:t>
+      </w:r>
+      <w:r>
+        <w:rPr>
+          <w:rFonts w:ascii="Calibri" w:hAnsi="Calibri"/>
+          <w:b w:val="false"/>
+          <w:color w:val="000000"/>
+          <w:sz w:val="24"/>
+          <w:szCs w:val="24"/>
+        </w:rPr>
+        <w:t>.2023</w:t>
       </w:r>
     </w:p>
     <w:p>
@@ -8534,6 +8477,549 @@
   </w:style>
   <w:style w:type="character" w:styleId="ListLabel307">
     <w:name w:val="ListLabel 307"/>
+    <w:qFormat/>
+    <w:rPr>
+      <w:rFonts w:cs="OpenSymbol"/>
+      <w:color w:val="000000"/>
+      <w:sz w:val="24"/>
+      <w:szCs w:val="24"/>
+    </w:rPr>
+  </w:style>
+  <w:style w:type="character" w:styleId="ListLabel308">
+    <w:name w:val="ListLabel 308"/>
+    <w:qFormat/>
+    <w:rPr>
+      <w:rFonts w:ascii="Calibri" w:hAnsi="Calibri"/>
+      <w:b w:val="false"/>
+      <w:bCs w:val="false"/>
+      <w:color w:val="55308D"/>
+      <w:sz w:val="24"/>
+      <w:szCs w:val="24"/>
+    </w:rPr>
+  </w:style>
+  <w:style w:type="character" w:styleId="ListLabel309">
+    <w:name w:val="ListLabel 309"/>
+    <w:qFormat/>
+    <w:rPr>
+      <w:b w:val="false"/>
+      <w:bCs w:val="false"/>
+      <w:sz w:val="24"/>
+      <w:szCs w:val="24"/>
+    </w:rPr>
+  </w:style>
+  <w:style w:type="character" w:styleId="ListLabel310">
+    <w:name w:val="ListLabel 310"/>
+    <w:qFormat/>
+    <w:rPr>
+      <w:b w:val="false"/>
+      <w:bCs w:val="false"/>
+      <w:sz w:val="24"/>
+      <w:szCs w:val="24"/>
+    </w:rPr>
+  </w:style>
+  <w:style w:type="character" w:styleId="ListLabel311">
+    <w:name w:val="ListLabel 311"/>
+    <w:qFormat/>
+    <w:rPr>
+      <w:b w:val="false"/>
+      <w:bCs w:val="false"/>
+      <w:sz w:val="24"/>
+      <w:szCs w:val="24"/>
+    </w:rPr>
+  </w:style>
+  <w:style w:type="character" w:styleId="ListLabel312">
+    <w:name w:val="ListLabel 312"/>
+    <w:qFormat/>
+    <w:rPr>
+      <w:b w:val="false"/>
+      <w:bCs w:val="false"/>
+      <w:sz w:val="24"/>
+      <w:szCs w:val="24"/>
+    </w:rPr>
+  </w:style>
+  <w:style w:type="character" w:styleId="ListLabel313">
+    <w:name w:val="ListLabel 313"/>
+    <w:qFormat/>
+    <w:rPr>
+      <w:b w:val="false"/>
+      <w:bCs w:val="false"/>
+      <w:sz w:val="24"/>
+      <w:szCs w:val="24"/>
+    </w:rPr>
+  </w:style>
+  <w:style w:type="character" w:styleId="ListLabel314">
+    <w:name w:val="ListLabel 314"/>
+    <w:qFormat/>
+    <w:rPr>
+      <w:b w:val="false"/>
+      <w:bCs w:val="false"/>
+      <w:sz w:val="24"/>
+      <w:szCs w:val="24"/>
+    </w:rPr>
+  </w:style>
+  <w:style w:type="character" w:styleId="ListLabel315">
+    <w:name w:val="ListLabel 315"/>
+    <w:qFormat/>
+    <w:rPr>
+      <w:b w:val="false"/>
+      <w:bCs w:val="false"/>
+      <w:sz w:val="24"/>
+      <w:szCs w:val="24"/>
+    </w:rPr>
+  </w:style>
+  <w:style w:type="character" w:styleId="ListLabel316">
+    <w:name w:val="ListLabel 316"/>
+    <w:qFormat/>
+    <w:rPr>
+      <w:b w:val="false"/>
+      <w:bCs w:val="false"/>
+      <w:sz w:val="24"/>
+      <w:szCs w:val="24"/>
+    </w:rPr>
+  </w:style>
+  <w:style w:type="character" w:styleId="ListLabel317">
+    <w:name w:val="ListLabel 317"/>
+    <w:qFormat/>
+    <w:rPr>
+      <w:rFonts w:cs="OpenSymbol"/>
+      <w:color w:val="000000"/>
+      <w:sz w:val="24"/>
+      <w:szCs w:val="24"/>
+    </w:rPr>
+  </w:style>
+  <w:style w:type="character" w:styleId="ListLabel318">
+    <w:name w:val="ListLabel 318"/>
+    <w:qFormat/>
+    <w:rPr>
+      <w:rFonts w:cs="OpenSymbol"/>
+      <w:color w:val="000000"/>
+      <w:sz w:val="24"/>
+      <w:szCs w:val="24"/>
+    </w:rPr>
+  </w:style>
+  <w:style w:type="character" w:styleId="ListLabel319">
+    <w:name w:val="ListLabel 319"/>
+    <w:qFormat/>
+    <w:rPr>
+      <w:rFonts w:cs="OpenSymbol"/>
+      <w:color w:val="000000"/>
+      <w:sz w:val="24"/>
+      <w:szCs w:val="24"/>
+    </w:rPr>
+  </w:style>
+  <w:style w:type="character" w:styleId="ListLabel320">
+    <w:name w:val="ListLabel 320"/>
+    <w:qFormat/>
+    <w:rPr>
+      <w:rFonts w:cs="OpenSymbol"/>
+      <w:color w:val="000000"/>
+      <w:sz w:val="24"/>
+      <w:szCs w:val="24"/>
+    </w:rPr>
+  </w:style>
+  <w:style w:type="character" w:styleId="ListLabel321">
+    <w:name w:val="ListLabel 321"/>
+    <w:qFormat/>
+    <w:rPr>
+      <w:rFonts w:cs="OpenSymbol"/>
+      <w:color w:val="000000"/>
+      <w:sz w:val="24"/>
+      <w:szCs w:val="24"/>
+    </w:rPr>
+  </w:style>
+  <w:style w:type="character" w:styleId="ListLabel322">
+    <w:name w:val="ListLabel 322"/>
+    <w:qFormat/>
+    <w:rPr>
+      <w:rFonts w:cs="OpenSymbol"/>
+      <w:color w:val="000000"/>
+      <w:sz w:val="24"/>
+      <w:szCs w:val="24"/>
+    </w:rPr>
+  </w:style>
+  <w:style w:type="character" w:styleId="ListLabel323">
+    <w:name w:val="ListLabel 323"/>
+    <w:qFormat/>
+    <w:rPr>
+      <w:rFonts w:cs="OpenSymbol"/>
+      <w:color w:val="000000"/>
+      <w:sz w:val="24"/>
+      <w:szCs w:val="24"/>
+    </w:rPr>
+  </w:style>
+  <w:style w:type="character" w:styleId="ListLabel324">
+    <w:name w:val="ListLabel 324"/>
+    <w:qFormat/>
+    <w:rPr>
+      <w:rFonts w:cs="OpenSymbol"/>
+      <w:color w:val="000000"/>
+      <w:sz w:val="24"/>
+      <w:szCs w:val="24"/>
+    </w:rPr>
+  </w:style>
+  <w:style w:type="character" w:styleId="ListLabel325">
+    <w:name w:val="ListLabel 325"/>
+    <w:qFormat/>
+    <w:rPr>
+      <w:rFonts w:cs="OpenSymbol"/>
+      <w:color w:val="000000"/>
+      <w:sz w:val="24"/>
+      <w:szCs w:val="24"/>
+    </w:rPr>
+  </w:style>
+  <w:style w:type="character" w:styleId="ListLabel326">
+    <w:name w:val="ListLabel 326"/>
+    <w:qFormat/>
+    <w:rPr>
+      <w:rFonts w:cs="OpenSymbol"/>
+      <w:color w:val="000000"/>
+      <w:sz w:val="24"/>
+      <w:szCs w:val="24"/>
+    </w:rPr>
+  </w:style>
+  <w:style w:type="character" w:styleId="ListLabel327">
+    <w:name w:val="ListLabel 327"/>
+    <w:qFormat/>
+    <w:rPr>
+      <w:rFonts w:cs="OpenSymbol"/>
+      <w:color w:val="000000"/>
+      <w:sz w:val="24"/>
+      <w:szCs w:val="24"/>
+    </w:rPr>
+  </w:style>
+  <w:style w:type="character" w:styleId="ListLabel328">
+    <w:name w:val="ListLabel 328"/>
+    <w:qFormat/>
+    <w:rPr>
+      <w:rFonts w:cs="OpenSymbol"/>
+      <w:color w:val="000000"/>
+      <w:sz w:val="24"/>
+      <w:szCs w:val="24"/>
+    </w:rPr>
+  </w:style>
+  <w:style w:type="character" w:styleId="ListLabel329">
+    <w:name w:val="ListLabel 329"/>
+    <w:qFormat/>
+    <w:rPr>
+      <w:rFonts w:cs="OpenSymbol"/>
+      <w:color w:val="000000"/>
+      <w:sz w:val="24"/>
+      <w:szCs w:val="24"/>
+    </w:rPr>
+  </w:style>
+  <w:style w:type="character" w:styleId="ListLabel330">
+    <w:name w:val="ListLabel 330"/>
+    <w:qFormat/>
+    <w:rPr>
+      <w:rFonts w:cs="OpenSymbol"/>
+      <w:color w:val="000000"/>
+      <w:sz w:val="24"/>
+      <w:szCs w:val="24"/>
+    </w:rPr>
+  </w:style>
+  <w:style w:type="character" w:styleId="ListLabel331">
+    <w:name w:val="ListLabel 331"/>
+    <w:qFormat/>
+    <w:rPr>
+      <w:rFonts w:cs="OpenSymbol"/>
+      <w:color w:val="000000"/>
+      <w:sz w:val="24"/>
+      <w:szCs w:val="24"/>
+    </w:rPr>
+  </w:style>
+  <w:style w:type="character" w:styleId="ListLabel332">
+    <w:name w:val="ListLabel 332"/>
+    <w:qFormat/>
+    <w:rPr>
+      <w:rFonts w:cs="OpenSymbol"/>
+      <w:color w:val="000000"/>
+      <w:sz w:val="24"/>
+      <w:szCs w:val="24"/>
+    </w:rPr>
+  </w:style>
+  <w:style w:type="character" w:styleId="ListLabel333">
+    <w:name w:val="ListLabel 333"/>
+    <w:qFormat/>
+    <w:rPr>
+      <w:rFonts w:cs="OpenSymbol"/>
+      <w:color w:val="000000"/>
+      <w:sz w:val="24"/>
+      <w:szCs w:val="24"/>
+    </w:rPr>
+  </w:style>
+  <w:style w:type="character" w:styleId="ListLabel334">
+    <w:name w:val="ListLabel 334"/>
+    <w:qFormat/>
+    <w:rPr>
+      <w:rFonts w:cs="OpenSymbol"/>
+      <w:color w:val="000000"/>
+      <w:sz w:val="24"/>
+      <w:szCs w:val="24"/>
+    </w:rPr>
+  </w:style>
+  <w:style w:type="character" w:styleId="ListLabel335">
+    <w:name w:val="ListLabel 335"/>
+    <w:qFormat/>
+    <w:rPr>
+      <w:b w:val="false"/>
+      <w:bCs w:val="false"/>
+      <w:sz w:val="24"/>
+      <w:szCs w:val="24"/>
+    </w:rPr>
+  </w:style>
+  <w:style w:type="character" w:styleId="ListLabel336">
+    <w:name w:val="ListLabel 336"/>
+    <w:qFormat/>
+    <w:rPr>
+      <w:rFonts w:ascii="Calibri" w:hAnsi="Calibri"/>
+      <w:b w:val="false"/>
+      <w:bCs w:val="false"/>
+      <w:sz w:val="24"/>
+      <w:szCs w:val="24"/>
+    </w:rPr>
+  </w:style>
+  <w:style w:type="character" w:styleId="ListLabel337">
+    <w:name w:val="ListLabel 337"/>
+    <w:qFormat/>
+    <w:rPr>
+      <w:b w:val="false"/>
+      <w:bCs w:val="false"/>
+      <w:sz w:val="24"/>
+      <w:szCs w:val="24"/>
+    </w:rPr>
+  </w:style>
+  <w:style w:type="character" w:styleId="ListLabel338">
+    <w:name w:val="ListLabel 338"/>
+    <w:qFormat/>
+    <w:rPr>
+      <w:b w:val="false"/>
+      <w:bCs w:val="false"/>
+      <w:sz w:val="24"/>
+      <w:szCs w:val="24"/>
+    </w:rPr>
+  </w:style>
+  <w:style w:type="character" w:styleId="ListLabel339">
+    <w:name w:val="ListLabel 339"/>
+    <w:qFormat/>
+    <w:rPr>
+      <w:b w:val="false"/>
+      <w:bCs w:val="false"/>
+      <w:sz w:val="24"/>
+      <w:szCs w:val="24"/>
+    </w:rPr>
+  </w:style>
+  <w:style w:type="character" w:styleId="ListLabel340">
+    <w:name w:val="ListLabel 340"/>
+    <w:qFormat/>
+    <w:rPr>
+      <w:b w:val="false"/>
+      <w:bCs w:val="false"/>
+      <w:sz w:val="24"/>
+      <w:szCs w:val="24"/>
+    </w:rPr>
+  </w:style>
+  <w:style w:type="character" w:styleId="ListLabel341">
+    <w:name w:val="ListLabel 341"/>
+    <w:qFormat/>
+    <w:rPr>
+      <w:b w:val="false"/>
+      <w:bCs w:val="false"/>
+      <w:sz w:val="24"/>
+      <w:szCs w:val="24"/>
+    </w:rPr>
+  </w:style>
+  <w:style w:type="character" w:styleId="ListLabel342">
+    <w:name w:val="ListLabel 342"/>
+    <w:qFormat/>
+    <w:rPr>
+      <w:b w:val="false"/>
+      <w:bCs w:val="false"/>
+      <w:sz w:val="24"/>
+      <w:szCs w:val="24"/>
+    </w:rPr>
+  </w:style>
+  <w:style w:type="character" w:styleId="ListLabel343">
+    <w:name w:val="ListLabel 343"/>
+    <w:qFormat/>
+    <w:rPr>
+      <w:b w:val="false"/>
+      <w:bCs w:val="false"/>
+      <w:sz w:val="24"/>
+      <w:szCs w:val="24"/>
+    </w:rPr>
+  </w:style>
+  <w:style w:type="character" w:styleId="ListLabel344">
+    <w:name w:val="ListLabel 344"/>
+    <w:qFormat/>
+    <w:rPr>
+      <w:rFonts w:cs="OpenSymbol"/>
+      <w:color w:val="000000"/>
+      <w:sz w:val="24"/>
+      <w:szCs w:val="24"/>
+    </w:rPr>
+  </w:style>
+  <w:style w:type="character" w:styleId="ListLabel345">
+    <w:name w:val="ListLabel 345"/>
+    <w:qFormat/>
+    <w:rPr>
+      <w:rFonts w:cs="OpenSymbol"/>
+      <w:color w:val="000000"/>
+      <w:sz w:val="24"/>
+      <w:szCs w:val="24"/>
+    </w:rPr>
+  </w:style>
+  <w:style w:type="character" w:styleId="ListLabel346">
+    <w:name w:val="ListLabel 346"/>
+    <w:qFormat/>
+    <w:rPr>
+      <w:rFonts w:cs="OpenSymbol"/>
+      <w:color w:val="000000"/>
+      <w:sz w:val="24"/>
+      <w:szCs w:val="24"/>
+    </w:rPr>
+  </w:style>
+  <w:style w:type="character" w:styleId="ListLabel347">
+    <w:name w:val="ListLabel 347"/>
+    <w:qFormat/>
+    <w:rPr>
+      <w:rFonts w:cs="OpenSymbol"/>
+      <w:color w:val="000000"/>
+      <w:sz w:val="24"/>
+      <w:szCs w:val="24"/>
+    </w:rPr>
+  </w:style>
+  <w:style w:type="character" w:styleId="ListLabel348">
+    <w:name w:val="ListLabel 348"/>
+    <w:qFormat/>
+    <w:rPr>
+      <w:rFonts w:cs="OpenSymbol"/>
+      <w:color w:val="000000"/>
+      <w:sz w:val="24"/>
+      <w:szCs w:val="24"/>
+    </w:rPr>
+  </w:style>
+  <w:style w:type="character" w:styleId="ListLabel349">
+    <w:name w:val="ListLabel 349"/>
+    <w:qFormat/>
+    <w:rPr>
+      <w:rFonts w:cs="OpenSymbol"/>
+      <w:color w:val="000000"/>
+      <w:sz w:val="24"/>
+      <w:szCs w:val="24"/>
+    </w:rPr>
+  </w:style>
+  <w:style w:type="character" w:styleId="ListLabel350">
+    <w:name w:val="ListLabel 350"/>
+    <w:qFormat/>
+    <w:rPr>
+      <w:rFonts w:cs="OpenSymbol"/>
+      <w:color w:val="000000"/>
+      <w:sz w:val="24"/>
+      <w:szCs w:val="24"/>
+    </w:rPr>
+  </w:style>
+  <w:style w:type="character" w:styleId="ListLabel351">
+    <w:name w:val="ListLabel 351"/>
+    <w:qFormat/>
+    <w:rPr>
+      <w:rFonts w:cs="OpenSymbol"/>
+      <w:color w:val="000000"/>
+      <w:sz w:val="24"/>
+      <w:szCs w:val="24"/>
+    </w:rPr>
+  </w:style>
+  <w:style w:type="character" w:styleId="ListLabel352">
+    <w:name w:val="ListLabel 352"/>
+    <w:qFormat/>
+    <w:rPr>
+      <w:rFonts w:cs="OpenSymbol"/>
+      <w:color w:val="000000"/>
+      <w:sz w:val="24"/>
+      <w:szCs w:val="24"/>
+    </w:rPr>
+  </w:style>
+  <w:style w:type="character" w:styleId="ListLabel353">
+    <w:name w:val="ListLabel 353"/>
+    <w:qFormat/>
+    <w:rPr>
+      <w:rFonts w:cs="OpenSymbol"/>
+      <w:color w:val="000000"/>
+      <w:sz w:val="24"/>
+      <w:szCs w:val="24"/>
+    </w:rPr>
+  </w:style>
+  <w:style w:type="character" w:styleId="ListLabel354">
+    <w:name w:val="ListLabel 354"/>
+    <w:qFormat/>
+    <w:rPr>
+      <w:rFonts w:cs="OpenSymbol"/>
+      <w:color w:val="000000"/>
+      <w:sz w:val="24"/>
+      <w:szCs w:val="24"/>
+    </w:rPr>
+  </w:style>
+  <w:style w:type="character" w:styleId="ListLabel355">
+    <w:name w:val="ListLabel 355"/>
+    <w:qFormat/>
+    <w:rPr>
+      <w:rFonts w:cs="OpenSymbol"/>
+      <w:color w:val="000000"/>
+      <w:sz w:val="24"/>
+      <w:szCs w:val="24"/>
+    </w:rPr>
+  </w:style>
+  <w:style w:type="character" w:styleId="ListLabel356">
+    <w:name w:val="ListLabel 356"/>
+    <w:qFormat/>
+    <w:rPr>
+      <w:rFonts w:cs="OpenSymbol"/>
+      <w:color w:val="000000"/>
+      <w:sz w:val="24"/>
+      <w:szCs w:val="24"/>
+    </w:rPr>
+  </w:style>
+  <w:style w:type="character" w:styleId="ListLabel357">
+    <w:name w:val="ListLabel 357"/>
+    <w:qFormat/>
+    <w:rPr>
+      <w:rFonts w:cs="OpenSymbol"/>
+      <w:color w:val="000000"/>
+      <w:sz w:val="24"/>
+      <w:szCs w:val="24"/>
+    </w:rPr>
+  </w:style>
+  <w:style w:type="character" w:styleId="ListLabel358">
+    <w:name w:val="ListLabel 358"/>
+    <w:qFormat/>
+    <w:rPr>
+      <w:rFonts w:cs="OpenSymbol"/>
+      <w:color w:val="000000"/>
+      <w:sz w:val="24"/>
+      <w:szCs w:val="24"/>
+    </w:rPr>
+  </w:style>
+  <w:style w:type="character" w:styleId="ListLabel359">
+    <w:name w:val="ListLabel 359"/>
+    <w:qFormat/>
+    <w:rPr>
+      <w:rFonts w:cs="OpenSymbol"/>
+      <w:color w:val="000000"/>
+      <w:sz w:val="24"/>
+      <w:szCs w:val="24"/>
+    </w:rPr>
+  </w:style>
+  <w:style w:type="character" w:styleId="ListLabel360">
+    <w:name w:val="ListLabel 360"/>
+    <w:qFormat/>
+    <w:rPr>
+      <w:rFonts w:cs="OpenSymbol"/>
+      <w:color w:val="000000"/>
+      <w:sz w:val="24"/>
+      <w:szCs w:val="24"/>
+    </w:rPr>
+  </w:style>
+  <w:style w:type="character" w:styleId="ListLabel361">
+    <w:name w:val="ListLabel 361"/>
     <w:qFormat/>
     <w:rPr>
       <w:rFonts w:cs="OpenSymbol"/>

</xml_diff>